<commit_message>
Deployment and user guide
</commit_message>
<xml_diff>
--- a/Deliverables/User Guide.docx
+++ b/Deliverables/User Guide.docx
@@ -37,18 +37,8 @@
           <w:szCs w:val="22"/>
           <w:lang w:val="en-US"/>
         </w:rPr>
-        <w:t xml:space="preserve">Sammy </w:t>
-      </w:r>
-      <w:proofErr w:type="spellStart"/>
-      <w:r>
-        <w:rPr>
-          <w:sz w:val="22"/>
-          <w:szCs w:val="22"/>
-          <w:lang w:val="en-US"/>
-        </w:rPr>
-        <w:t>Mohellebi</w:t>
-      </w:r>
-      <w:proofErr w:type="spellEnd"/>
+        <w:t>Sammy Mohellebi</w:t>
+      </w:r>
       <w:r>
         <w:rPr>
           <w:sz w:val="22"/>
@@ -164,15 +154,6 @@
         </w:rPr>
         <w:t>40235064</w:t>
       </w:r>
-    </w:p>
-    <w:p>
-      <w:pPr>
-        <w:rPr>
-          <w:sz w:val="22"/>
-          <w:szCs w:val="22"/>
-          <w:lang w:val="en-US"/>
-        </w:rPr>
-      </w:pPr>
     </w:p>
     <w:p>
       <w:pPr>
@@ -211,26 +192,12 @@
           <w:szCs w:val="28"/>
           <w:lang w:val="en-US"/>
         </w:rPr>
-        <w:t>Home</w:t>
-      </w:r>
-    </w:p>
-    <w:p>
-      <w:pPr>
-        <w:ind w:left="360"/>
-        <w:rPr>
-          <w:lang w:val="en-US"/>
-        </w:rPr>
-      </w:pPr>
-      <w:r>
-        <w:rPr>
-          <w:lang w:val="en-US"/>
-        </w:rPr>
-        <w:t>Homepage</w:t>
-      </w:r>
-    </w:p>
-    <w:p>
-      <w:pPr>
-        <w:ind w:left="360"/>
+        <w:t>Navigation bar</w:t>
+      </w:r>
+    </w:p>
+    <w:p>
+      <w:pPr>
+        <w:pStyle w:val="ListParagraph"/>
         <w:rPr>
           <w:sz w:val="28"/>
           <w:szCs w:val="28"/>
@@ -245,10 +212,10 @@
           <w:lang w:val="en-US"/>
         </w:rPr>
         <w:drawing>
-          <wp:inline distT="0" distB="0" distL="0" distR="0" wp14:anchorId="763D60DA" wp14:editId="54DE8F84">
-            <wp:extent cx="5943600" cy="2352040"/>
-            <wp:effectExtent l="0" t="0" r="0" b="0"/>
-            <wp:docPr id="1746325787" name="Picture 1" descr="A group of people reading books&#10;&#10;Description automatically generated"/>
+          <wp:inline distT="0" distB="0" distL="0" distR="0" wp14:anchorId="4CC38715" wp14:editId="2D1A95C2">
+            <wp:extent cx="5943600" cy="130175"/>
+            <wp:effectExtent l="0" t="0" r="0" b="3175"/>
+            <wp:docPr id="1772929281" name="Picture 2"/>
             <wp:cNvGraphicFramePr>
               <a:graphicFrameLocks xmlns:a="http://schemas.openxmlformats.org/drawingml/2006/main" noChangeAspect="1"/>
             </wp:cNvGraphicFramePr>
@@ -256,7 +223,7 @@
               <a:graphicData uri="http://schemas.openxmlformats.org/drawingml/2006/picture">
                 <pic:pic xmlns:pic="http://schemas.openxmlformats.org/drawingml/2006/picture">
                   <pic:nvPicPr>
-                    <pic:cNvPr id="1746325787" name="Picture 1" descr="A group of people reading books&#10;&#10;Description automatically generated"/>
+                    <pic:cNvPr id="1772929281" name="Picture 1772929281"/>
                     <pic:cNvPicPr/>
                   </pic:nvPicPr>
                   <pic:blipFill>
@@ -274,7 +241,7 @@
                   <pic:spPr>
                     <a:xfrm>
                       <a:off x="0" y="0"/>
-                      <a:ext cx="5943600" cy="2352040"/>
+                      <a:ext cx="5943600" cy="130175"/>
                     </a:xfrm>
                     <a:prstGeom prst="rect">
                       <a:avLst/>
@@ -289,143 +256,79 @@
     </w:p>
     <w:p>
       <w:pPr>
-        <w:rPr>
-          <w:sz w:val="22"/>
-          <w:szCs w:val="22"/>
-          <w:lang w:val="en-US"/>
-        </w:rPr>
-      </w:pPr>
-      <w:r>
-        <w:rPr>
-          <w:sz w:val="22"/>
-          <w:szCs w:val="22"/>
-          <w:lang w:val="en-US"/>
-        </w:rPr>
-        <w:t>-Home: Redirects to homepage</w:t>
-      </w:r>
-    </w:p>
-    <w:p>
-      <w:pPr>
-        <w:rPr>
-          <w:sz w:val="22"/>
-          <w:szCs w:val="22"/>
-          <w:lang w:val="en-US"/>
-        </w:rPr>
-      </w:pPr>
-      <w:r>
-        <w:rPr>
-          <w:sz w:val="22"/>
-          <w:szCs w:val="22"/>
-          <w:lang w:val="en-US"/>
-        </w:rPr>
-        <w:t>-Client login: Redirects to client login</w:t>
-      </w:r>
-    </w:p>
-    <w:p>
-      <w:pPr>
-        <w:rPr>
-          <w:sz w:val="22"/>
-          <w:szCs w:val="22"/>
-          <w:lang w:val="en-US"/>
-        </w:rPr>
-      </w:pPr>
-      <w:r>
-        <w:rPr>
-          <w:sz w:val="22"/>
-          <w:szCs w:val="22"/>
-          <w:lang w:val="en-US"/>
-        </w:rPr>
-        <w:t>-Admin login: Redirects to admin login</w:t>
-      </w:r>
-    </w:p>
-    <w:p>
-      <w:pPr>
-        <w:rPr>
-          <w:sz w:val="22"/>
-          <w:szCs w:val="22"/>
-          <w:lang w:val="en-US"/>
-        </w:rPr>
-      </w:pPr>
-      <w:r>
-        <w:rPr>
-          <w:sz w:val="22"/>
-          <w:szCs w:val="22"/>
-          <w:lang w:val="en-US"/>
-        </w:rPr>
-        <w:t>-Our services: Redirects to static services page</w:t>
-      </w:r>
-    </w:p>
-    <w:p>
-      <w:pPr>
-        <w:rPr>
-          <w:sz w:val="22"/>
-          <w:szCs w:val="22"/>
-          <w:lang w:val="en-US"/>
-        </w:rPr>
-      </w:pPr>
-      <w:r>
-        <w:rPr>
-          <w:sz w:val="22"/>
-          <w:szCs w:val="22"/>
-          <w:lang w:val="en-US"/>
-        </w:rPr>
-        <w:t>-Sign up: Redirects to sign up page</w:t>
-      </w:r>
-    </w:p>
-    <w:p>
-      <w:pPr>
-        <w:rPr>
-          <w:sz w:val="22"/>
-          <w:szCs w:val="22"/>
-          <w:lang w:val="en-US"/>
-        </w:rPr>
-      </w:pPr>
-    </w:p>
-    <w:p>
-      <w:pPr>
-        <w:rPr>
-          <w:sz w:val="22"/>
-          <w:szCs w:val="22"/>
-          <w:lang w:val="en-US"/>
-        </w:rPr>
-      </w:pPr>
-    </w:p>
-    <w:p>
-      <w:pPr>
-        <w:rPr>
-          <w:sz w:val="22"/>
-          <w:szCs w:val="22"/>
-          <w:lang w:val="en-US"/>
-        </w:rPr>
-      </w:pPr>
-    </w:p>
-    <w:p>
-      <w:pPr>
-        <w:rPr>
-          <w:sz w:val="22"/>
-          <w:szCs w:val="22"/>
-          <w:lang w:val="en-US"/>
-        </w:rPr>
-      </w:pPr>
-      <w:r>
-        <w:rPr>
-          <w:lang w:val="en-US"/>
-        </w:rPr>
-        <w:lastRenderedPageBreak/>
-        <w:t>Static Services</w:t>
-      </w:r>
+        <w:pStyle w:val="ListParagraph"/>
+        <w:rPr>
+          <w:sz w:val="22"/>
+          <w:szCs w:val="22"/>
+          <w:lang w:val="en-US"/>
+        </w:rPr>
+      </w:pPr>
+      <w:r>
+        <w:rPr>
+          <w:sz w:val="22"/>
+          <w:szCs w:val="22"/>
+          <w:lang w:val="en-US"/>
+        </w:rPr>
+        <w:t>This navigation bar will always be at the top of the current page, and display relevant links to pages to enable and facilitate navigation.</w:t>
+      </w:r>
+    </w:p>
+    <w:p>
+      <w:pPr>
+        <w:pStyle w:val="ListParagraph"/>
+        <w:numPr>
+          <w:ilvl w:val="0"/>
+          <w:numId w:val="1"/>
+        </w:numPr>
+        <w:rPr>
+          <w:sz w:val="28"/>
+          <w:szCs w:val="28"/>
+          <w:lang w:val="en-US"/>
+        </w:rPr>
+      </w:pPr>
+      <w:r>
+        <w:rPr>
+          <w:sz w:val="28"/>
+          <w:szCs w:val="28"/>
+          <w:lang w:val="en-US"/>
+        </w:rPr>
+        <w:t>Home</w:t>
+      </w:r>
+    </w:p>
+    <w:p>
+      <w:pPr>
+        <w:ind w:left="360"/>
+        <w:rPr>
+          <w:lang w:val="en-US"/>
+        </w:rPr>
+      </w:pPr>
+      <w:r>
+        <w:rPr>
+          <w:lang w:val="en-US"/>
+        </w:rPr>
+        <w:t>Homepage</w:t>
+      </w:r>
+    </w:p>
+    <w:p>
+      <w:pPr>
+        <w:ind w:left="360"/>
+        <w:rPr>
+          <w:sz w:val="28"/>
+          <w:szCs w:val="28"/>
+          <w:lang w:val="en-US"/>
+        </w:rPr>
+      </w:pPr>
       <w:r>
         <w:rPr>
           <w:noProof/>
-          <w:sz w:val="22"/>
-          <w:szCs w:val="22"/>
+          <w:sz w:val="28"/>
+          <w:szCs w:val="28"/>
           <w:lang w:val="en-US"/>
         </w:rPr>
         <w:drawing>
-          <wp:inline distT="0" distB="0" distL="0" distR="0" wp14:anchorId="4201388A" wp14:editId="0550E0D2">
-            <wp:extent cx="5943600" cy="2541270"/>
+          <wp:inline distT="0" distB="0" distL="0" distR="0" wp14:anchorId="40876DF2" wp14:editId="4354F3D2">
+            <wp:extent cx="5943600" cy="2820035"/>
             <wp:effectExtent l="0" t="0" r="0" b="0"/>
-            <wp:docPr id="411510144" name="Picture 2" descr="A screenshot of a computer&#10;&#10;Description automatically generated"/>
+            <wp:docPr id="1094263179" name="Picture 1" descr="A logo on a computer screen&#10;&#10;Description automatically generated"/>
             <wp:cNvGraphicFramePr>
               <a:graphicFrameLocks xmlns:a="http://schemas.openxmlformats.org/drawingml/2006/main" noChangeAspect="1"/>
             </wp:cNvGraphicFramePr>
@@ -433,7 +336,7 @@
               <a:graphicData uri="http://schemas.openxmlformats.org/drawingml/2006/picture">
                 <pic:pic xmlns:pic="http://schemas.openxmlformats.org/drawingml/2006/picture">
                   <pic:nvPicPr>
-                    <pic:cNvPr id="411510144" name="Picture 2" descr="A screenshot of a computer&#10;&#10;Description automatically generated"/>
+                    <pic:cNvPr id="1094263179" name="Picture 1" descr="A logo on a computer screen&#10;&#10;Description automatically generated"/>
                     <pic:cNvPicPr/>
                   </pic:nvPicPr>
                   <pic:blipFill>
@@ -451,7 +354,7 @@
                   <pic:spPr>
                     <a:xfrm>
                       <a:off x="0" y="0"/>
-                      <a:ext cx="5943600" cy="2541270"/>
+                      <a:ext cx="5943600" cy="2820035"/>
                     </a:xfrm>
                     <a:prstGeom prst="rect">
                       <a:avLst/>
@@ -463,6 +366,182 @@
           </wp:inline>
         </w:drawing>
       </w:r>
+    </w:p>
+    <w:p>
+      <w:pPr>
+        <w:rPr>
+          <w:sz w:val="22"/>
+          <w:szCs w:val="22"/>
+          <w:lang w:val="en-US"/>
+        </w:rPr>
+      </w:pPr>
+      <w:r>
+        <w:rPr>
+          <w:sz w:val="22"/>
+          <w:szCs w:val="22"/>
+          <w:lang w:val="en-US"/>
+        </w:rPr>
+        <w:t>-Home: Redirects to homepage</w:t>
+      </w:r>
+    </w:p>
+    <w:p>
+      <w:pPr>
+        <w:rPr>
+          <w:sz w:val="22"/>
+          <w:szCs w:val="22"/>
+          <w:lang w:val="en-US"/>
+        </w:rPr>
+      </w:pPr>
+      <w:r>
+        <w:rPr>
+          <w:sz w:val="22"/>
+          <w:szCs w:val="22"/>
+          <w:lang w:val="en-US"/>
+        </w:rPr>
+        <w:t>-Client login: Redirects to client login</w:t>
+      </w:r>
+    </w:p>
+    <w:p>
+      <w:pPr>
+        <w:rPr>
+          <w:sz w:val="22"/>
+          <w:szCs w:val="22"/>
+          <w:lang w:val="en-US"/>
+        </w:rPr>
+      </w:pPr>
+      <w:r>
+        <w:rPr>
+          <w:sz w:val="22"/>
+          <w:szCs w:val="22"/>
+          <w:lang w:val="en-US"/>
+        </w:rPr>
+        <w:t>-Admin login: Redirects to admin login</w:t>
+      </w:r>
+    </w:p>
+    <w:p>
+      <w:pPr>
+        <w:rPr>
+          <w:sz w:val="22"/>
+          <w:szCs w:val="22"/>
+          <w:lang w:val="en-US"/>
+        </w:rPr>
+      </w:pPr>
+      <w:r>
+        <w:rPr>
+          <w:sz w:val="22"/>
+          <w:szCs w:val="22"/>
+          <w:lang w:val="en-US"/>
+        </w:rPr>
+        <w:t>-Our services: Redirects to static services page</w:t>
+      </w:r>
+    </w:p>
+    <w:p>
+      <w:pPr>
+        <w:rPr>
+          <w:sz w:val="22"/>
+          <w:szCs w:val="22"/>
+          <w:lang w:val="en-US"/>
+        </w:rPr>
+      </w:pPr>
+      <w:r>
+        <w:rPr>
+          <w:sz w:val="22"/>
+          <w:szCs w:val="22"/>
+          <w:lang w:val="en-US"/>
+        </w:rPr>
+        <w:t>-Sign up: Redirects to sign up page</w:t>
+      </w:r>
+    </w:p>
+    <w:p>
+      <w:pPr>
+        <w:rPr>
+          <w:sz w:val="22"/>
+          <w:szCs w:val="22"/>
+          <w:lang w:val="en-US"/>
+        </w:rPr>
+      </w:pPr>
+    </w:p>
+    <w:p>
+      <w:pPr>
+        <w:rPr>
+          <w:sz w:val="22"/>
+          <w:szCs w:val="22"/>
+          <w:lang w:val="en-US"/>
+        </w:rPr>
+      </w:pPr>
+    </w:p>
+    <w:p>
+      <w:pPr>
+        <w:rPr>
+          <w:sz w:val="22"/>
+          <w:szCs w:val="22"/>
+          <w:lang w:val="en-US"/>
+        </w:rPr>
+      </w:pPr>
+    </w:p>
+    <w:p>
+      <w:pPr>
+        <w:rPr>
+          <w:sz w:val="22"/>
+          <w:szCs w:val="22"/>
+          <w:lang w:val="en-US"/>
+        </w:rPr>
+      </w:pPr>
+      <w:r>
+        <w:rPr>
+          <w:lang w:val="en-US"/>
+        </w:rPr>
+        <w:t>Static Services</w:t>
+      </w:r>
+      <w:r>
+        <w:rPr>
+          <w:noProof/>
+          <w:sz w:val="22"/>
+          <w:szCs w:val="22"/>
+          <w:lang w:val="en-US"/>
+        </w:rPr>
+        <w:drawing>
+          <wp:inline distT="0" distB="0" distL="0" distR="0" wp14:anchorId="21EBE83E" wp14:editId="4C85C7F6">
+            <wp:extent cx="5943600" cy="2799715"/>
+            <wp:effectExtent l="0" t="0" r="0" b="635"/>
+            <wp:docPr id="549529136" name="Picture 3" descr="A screenshot of a computer&#10;&#10;Description automatically generated"/>
+            <wp:cNvGraphicFramePr>
+              <a:graphicFrameLocks xmlns:a="http://schemas.openxmlformats.org/drawingml/2006/main" noChangeAspect="1"/>
+            </wp:cNvGraphicFramePr>
+            <a:graphic xmlns:a="http://schemas.openxmlformats.org/drawingml/2006/main">
+              <a:graphicData uri="http://schemas.openxmlformats.org/drawingml/2006/picture">
+                <pic:pic xmlns:pic="http://schemas.openxmlformats.org/drawingml/2006/picture">
+                  <pic:nvPicPr>
+                    <pic:cNvPr id="549529136" name="Picture 3" descr="A screenshot of a computer&#10;&#10;Description automatically generated"/>
+                    <pic:cNvPicPr/>
+                  </pic:nvPicPr>
+                  <pic:blipFill>
+                    <a:blip r:embed="rId9" cstate="print">
+                      <a:extLst>
+                        <a:ext uri="{28A0092B-C50C-407E-A947-70E740481C1C}">
+                          <a14:useLocalDpi xmlns:a14="http://schemas.microsoft.com/office/drawing/2010/main" val="0"/>
+                        </a:ext>
+                      </a:extLst>
+                    </a:blip>
+                    <a:stretch>
+                      <a:fillRect/>
+                    </a:stretch>
+                  </pic:blipFill>
+                  <pic:spPr>
+                    <a:xfrm>
+                      <a:off x="0" y="0"/>
+                      <a:ext cx="5943600" cy="2799715"/>
+                    </a:xfrm>
+                    <a:prstGeom prst="rect">
+                      <a:avLst/>
+                    </a:prstGeom>
+                  </pic:spPr>
+                </pic:pic>
+              </a:graphicData>
+            </a:graphic>
+          </wp:inline>
+        </w:drawing>
+      </w:r>
       <w:r>
         <w:rPr>
           <w:sz w:val="22"/>
@@ -520,25 +599,7 @@
           <w:szCs w:val="22"/>
           <w:lang w:val="en-US"/>
         </w:rPr>
-        <w:t xml:space="preserve">-Sign out: If logged in, log out of admin account and </w:t>
-      </w:r>
-      <w:proofErr w:type="gramStart"/>
-      <w:r>
-        <w:rPr>
-          <w:sz w:val="22"/>
-          <w:szCs w:val="22"/>
-          <w:lang w:val="en-US"/>
-        </w:rPr>
-        <w:t>redirect</w:t>
-      </w:r>
-      <w:proofErr w:type="gramEnd"/>
-      <w:r>
-        <w:rPr>
-          <w:sz w:val="22"/>
-          <w:szCs w:val="22"/>
-          <w:lang w:val="en-US"/>
-        </w:rPr>
-        <w:t xml:space="preserve"> to homepage. Not visible if not logged in</w:t>
+        <w:t>-Sign out: If logged in, log out of admin account and redirect to homepage. Not visible if not logged in</w:t>
       </w:r>
     </w:p>
     <w:p>
@@ -570,7 +631,7 @@
           <w:lang w:val="en-US"/>
         </w:rPr>
         <w:drawing>
-          <wp:inline distT="0" distB="0" distL="0" distR="0" wp14:anchorId="4E97C8C8" wp14:editId="3D085FD2">
+          <wp:inline distT="0" distB="0" distL="0" distR="0" wp14:anchorId="4E97C8C8" wp14:editId="46761C45">
             <wp:extent cx="5943600" cy="2500630"/>
             <wp:effectExtent l="0" t="0" r="0" b="0"/>
             <wp:docPr id="1210040946" name="Picture 3" descr="A screenshot of a computer&#10;&#10;Description automatically generated"/>
@@ -585,7 +646,7 @@
                     <pic:cNvPicPr/>
                   </pic:nvPicPr>
                   <pic:blipFill>
-                    <a:blip r:embed="rId9" cstate="print">
+                    <a:blip r:embed="rId10" cstate="print">
                       <a:extLst>
                         <a:ext uri="{28A0092B-C50C-407E-A947-70E740481C1C}">
                           <a14:useLocalDpi xmlns:a14="http://schemas.microsoft.com/office/drawing/2010/main" val="0"/>
@@ -626,6 +687,7 @@
           <w:szCs w:val="22"/>
           <w:lang w:val="en-US"/>
         </w:rPr>
+        <w:lastRenderedPageBreak/>
         <w:t>This page allows a client to create an account</w:t>
       </w:r>
     </w:p>
@@ -690,7 +752,6 @@
         <w:rPr>
           <w:lang w:val="en-US"/>
         </w:rPr>
-        <w:lastRenderedPageBreak/>
         <w:t>Client login</w:t>
       </w:r>
     </w:p>
@@ -725,7 +786,7 @@
                     <pic:cNvPicPr/>
                   </pic:nvPicPr>
                   <pic:blipFill>
-                    <a:blip r:embed="rId10" cstate="print">
+                    <a:blip r:embed="rId11" cstate="print">
                       <a:extLst>
                         <a:ext uri="{28A0092B-C50C-407E-A947-70E740481C1C}">
                           <a14:useLocalDpi xmlns:a14="http://schemas.microsoft.com/office/drawing/2010/main" val="0"/>
@@ -843,7 +904,7 @@
                     <pic:cNvPicPr/>
                   </pic:nvPicPr>
                   <pic:blipFill>
-                    <a:blip r:embed="rId11" cstate="print">
+                    <a:blip r:embed="rId12" cstate="print">
                       <a:extLst>
                         <a:ext uri="{28A0092B-C50C-407E-A947-70E740481C1C}">
                           <a14:useLocalDpi xmlns:a14="http://schemas.microsoft.com/office/drawing/2010/main" val="0"/>
@@ -901,6 +962,7 @@
           <w:szCs w:val="22"/>
           <w:lang w:val="en-US"/>
         </w:rPr>
+        <w:lastRenderedPageBreak/>
         <w:t>Home: Redirects to homepage</w:t>
       </w:r>
     </w:p>
@@ -958,7 +1020,6 @@
           <w:szCs w:val="28"/>
           <w:lang w:val="en-US"/>
         </w:rPr>
-        <w:lastRenderedPageBreak/>
         <w:t>Client</w:t>
       </w:r>
     </w:p>
@@ -989,10 +1050,10 @@
           <w:lang w:val="en-US"/>
         </w:rPr>
         <w:drawing>
-          <wp:inline distT="0" distB="0" distL="0" distR="0" wp14:anchorId="3EDB667F" wp14:editId="66DBE59E">
-            <wp:extent cx="5943600" cy="2556510"/>
+          <wp:inline distT="0" distB="0" distL="0" distR="0" wp14:anchorId="5C62D8F5" wp14:editId="277AA015">
+            <wp:extent cx="5943600" cy="2809240"/>
             <wp:effectExtent l="0" t="0" r="0" b="0"/>
-            <wp:docPr id="530671239" name="Picture 6" descr="A screenshot of a phone&#10;&#10;Description automatically generated"/>
+            <wp:docPr id="1742355915" name="Picture 4" descr="A screenshot of a computer&#10;&#10;Description automatically generated"/>
             <wp:cNvGraphicFramePr>
               <a:graphicFrameLocks xmlns:a="http://schemas.openxmlformats.org/drawingml/2006/main" noChangeAspect="1"/>
             </wp:cNvGraphicFramePr>
@@ -1000,232 +1061,7 @@
               <a:graphicData uri="http://schemas.openxmlformats.org/drawingml/2006/picture">
                 <pic:pic xmlns:pic="http://schemas.openxmlformats.org/drawingml/2006/picture">
                   <pic:nvPicPr>
-                    <pic:cNvPr id="530671239" name="Picture 6" descr="A screenshot of a phone&#10;&#10;Description automatically generated"/>
-                    <pic:cNvPicPr/>
-                  </pic:nvPicPr>
-                  <pic:blipFill>
-                    <a:blip r:embed="rId12" cstate="print">
-                      <a:extLst>
-                        <a:ext uri="{28A0092B-C50C-407E-A947-70E740481C1C}">
-                          <a14:useLocalDpi xmlns:a14="http://schemas.microsoft.com/office/drawing/2010/main" val="0"/>
-                        </a:ext>
-                      </a:extLst>
-                    </a:blip>
-                    <a:stretch>
-                      <a:fillRect/>
-                    </a:stretch>
-                  </pic:blipFill>
-                  <pic:spPr>
-                    <a:xfrm>
-                      <a:off x="0" y="0"/>
-                      <a:ext cx="5943600" cy="2556510"/>
-                    </a:xfrm>
-                    <a:prstGeom prst="rect">
-                      <a:avLst/>
-                    </a:prstGeom>
-                  </pic:spPr>
-                </pic:pic>
-              </a:graphicData>
-            </a:graphic>
-          </wp:inline>
-        </w:drawing>
-      </w:r>
-    </w:p>
-    <w:p>
-      <w:pPr>
-        <w:rPr>
-          <w:sz w:val="22"/>
-          <w:szCs w:val="22"/>
-          <w:lang w:val="en-US"/>
-        </w:rPr>
-      </w:pPr>
-      <w:r>
-        <w:rPr>
-          <w:sz w:val="22"/>
-          <w:szCs w:val="22"/>
-          <w:lang w:val="en-US"/>
-        </w:rPr>
-        <w:t>This page allows clients to see their upcoming, unpaid and completed services, as well as view their bills/receipts, and pay said bill</w:t>
-      </w:r>
-    </w:p>
-    <w:p>
-      <w:pPr>
-        <w:rPr>
-          <w:sz w:val="22"/>
-          <w:szCs w:val="22"/>
-          <w:lang w:val="en-US"/>
-        </w:rPr>
-      </w:pPr>
-      <w:r>
-        <w:rPr>
-          <w:sz w:val="22"/>
-          <w:szCs w:val="22"/>
-          <w:lang w:val="en-US"/>
-        </w:rPr>
-        <w:t>-Home: Redirects to client homepage</w:t>
-      </w:r>
-    </w:p>
-    <w:p>
-      <w:pPr>
-        <w:rPr>
-          <w:sz w:val="22"/>
-          <w:szCs w:val="22"/>
-          <w:lang w:val="en-US"/>
-        </w:rPr>
-      </w:pPr>
-      <w:r>
-        <w:rPr>
-          <w:sz w:val="22"/>
-          <w:szCs w:val="22"/>
-          <w:lang w:val="en-US"/>
-        </w:rPr>
-        <w:t>-Account: Redirects to client account</w:t>
-      </w:r>
-    </w:p>
-    <w:p>
-      <w:pPr>
-        <w:rPr>
-          <w:sz w:val="22"/>
-          <w:szCs w:val="22"/>
-          <w:lang w:val="en-US"/>
-        </w:rPr>
-      </w:pPr>
-      <w:r>
-        <w:rPr>
-          <w:sz w:val="22"/>
-          <w:szCs w:val="22"/>
-          <w:lang w:val="en-US"/>
-        </w:rPr>
-        <w:t>-Our services: Redirects to client services</w:t>
-      </w:r>
-    </w:p>
-    <w:p>
-      <w:pPr>
-        <w:rPr>
-          <w:sz w:val="22"/>
-          <w:szCs w:val="22"/>
-          <w:lang w:val="en-US"/>
-        </w:rPr>
-      </w:pPr>
-      <w:r>
-        <w:rPr>
-          <w:sz w:val="22"/>
-          <w:szCs w:val="22"/>
-          <w:lang w:val="en-US"/>
-        </w:rPr>
-        <w:t>-Sign out: Logs out and redirects to homepage</w:t>
-      </w:r>
-    </w:p>
-    <w:p>
-      <w:pPr>
-        <w:rPr>
-          <w:sz w:val="22"/>
-          <w:szCs w:val="22"/>
-          <w:lang w:val="en-US"/>
-        </w:rPr>
-      </w:pPr>
-      <w:r>
-        <w:rPr>
-          <w:sz w:val="22"/>
-          <w:szCs w:val="22"/>
-          <w:lang w:val="en-US"/>
-        </w:rPr>
-        <w:t>-Cancel service: Cancels upcoming service and removes from list</w:t>
-      </w:r>
-    </w:p>
-    <w:p>
-      <w:pPr>
-        <w:rPr>
-          <w:sz w:val="22"/>
-          <w:szCs w:val="22"/>
-          <w:lang w:val="en-US"/>
-        </w:rPr>
-      </w:pPr>
-      <w:r>
-        <w:rPr>
-          <w:sz w:val="22"/>
-          <w:szCs w:val="22"/>
-          <w:lang w:val="en-US"/>
-        </w:rPr>
-        <w:t>-View bill: Redirects to bill for the unpaid service</w:t>
-      </w:r>
-    </w:p>
-    <w:p>
-      <w:pPr>
-        <w:rPr>
-          <w:sz w:val="22"/>
-          <w:szCs w:val="22"/>
-          <w:lang w:val="en-US"/>
-        </w:rPr>
-      </w:pPr>
-      <w:r>
-        <w:rPr>
-          <w:sz w:val="22"/>
-          <w:szCs w:val="22"/>
-          <w:lang w:val="en-US"/>
-        </w:rPr>
-        <w:t>-Pay bill: Moves service to completed services sections</w:t>
-      </w:r>
-    </w:p>
-    <w:p>
-      <w:pPr>
-        <w:rPr>
-          <w:sz w:val="22"/>
-          <w:szCs w:val="22"/>
-          <w:lang w:val="en-US"/>
-        </w:rPr>
-      </w:pPr>
-      <w:r>
-        <w:rPr>
-          <w:sz w:val="22"/>
-          <w:szCs w:val="22"/>
-          <w:lang w:val="en-US"/>
-        </w:rPr>
-        <w:t>-View receipt: Redirects to receipt for the completed service.</w:t>
-      </w:r>
-    </w:p>
-    <w:p>
-      <w:pPr>
-        <w:rPr>
-          <w:sz w:val="22"/>
-          <w:szCs w:val="22"/>
-          <w:lang w:val="en-US"/>
-        </w:rPr>
-      </w:pPr>
-    </w:p>
-    <w:p>
-      <w:pPr>
-        <w:rPr>
-          <w:lang w:val="en-US"/>
-        </w:rPr>
-      </w:pPr>
-      <w:r>
-        <w:rPr>
-          <w:lang w:val="en-US"/>
-        </w:rPr>
-        <w:lastRenderedPageBreak/>
-        <w:t>Client account</w:t>
-      </w:r>
-      <w:r>
-        <w:rPr>
-          <w:noProof/>
-          <w:sz w:val="22"/>
-          <w:szCs w:val="22"/>
-          <w:lang w:val="en-US"/>
-        </w:rPr>
-        <w:drawing>
-          <wp:inline distT="0" distB="0" distL="0" distR="0" wp14:anchorId="5832F194" wp14:editId="681648B2">
-            <wp:extent cx="5943600" cy="2531745"/>
-            <wp:effectExtent l="0" t="0" r="0" b="1905"/>
-            <wp:docPr id="791240406" name="Picture 7" descr="A screenshot of a login form&#10;&#10;Description automatically generated"/>
-            <wp:cNvGraphicFramePr>
-              <a:graphicFrameLocks xmlns:a="http://schemas.openxmlformats.org/drawingml/2006/main" noChangeAspect="1"/>
-            </wp:cNvGraphicFramePr>
-            <a:graphic xmlns:a="http://schemas.openxmlformats.org/drawingml/2006/main">
-              <a:graphicData uri="http://schemas.openxmlformats.org/drawingml/2006/picture">
-                <pic:pic xmlns:pic="http://schemas.openxmlformats.org/drawingml/2006/picture">
-                  <pic:nvPicPr>
-                    <pic:cNvPr id="791240406" name="Picture 7" descr="A screenshot of a login form&#10;&#10;Description automatically generated"/>
+                    <pic:cNvPr id="1742355915" name="Picture 4" descr="A screenshot of a computer&#10;&#10;Description automatically generated"/>
                     <pic:cNvPicPr/>
                   </pic:nvPicPr>
                   <pic:blipFill>
@@ -1243,7 +1079,7 @@
                   <pic:spPr>
                     <a:xfrm>
                       <a:off x="0" y="0"/>
-                      <a:ext cx="5943600" cy="2531745"/>
+                      <a:ext cx="5943600" cy="2809240"/>
                     </a:xfrm>
                     <a:prstGeom prst="rect">
                       <a:avLst/>
@@ -1270,7 +1106,7 @@
           <w:szCs w:val="22"/>
           <w:lang w:val="en-US"/>
         </w:rPr>
-        <w:t>This page allows users to update their account information</w:t>
+        <w:t>This page allows clients to see their upcoming, unpaid and completed services, as well as view their bills/receipts, and pay said bill</w:t>
       </w:r>
     </w:p>
     <w:p>
@@ -1321,64 +1157,116 @@
           <w:szCs w:val="22"/>
           <w:lang w:val="en-US"/>
         </w:rPr>
-        <w:t>-Our Services: Redirects to client services</w:t>
-      </w:r>
-    </w:p>
-    <w:p>
-      <w:pPr>
-        <w:rPr>
-          <w:sz w:val="22"/>
-          <w:szCs w:val="22"/>
-          <w:lang w:val="en-US"/>
-        </w:rPr>
-      </w:pPr>
-      <w:r>
-        <w:rPr>
-          <w:sz w:val="22"/>
-          <w:szCs w:val="22"/>
-          <w:lang w:val="en-US"/>
-        </w:rPr>
-        <w:t>-Sign out: Logs out of account and redirects to homepage</w:t>
-      </w:r>
-    </w:p>
-    <w:p>
-      <w:pPr>
-        <w:rPr>
-          <w:sz w:val="22"/>
-          <w:szCs w:val="22"/>
-          <w:lang w:val="en-US"/>
-        </w:rPr>
-      </w:pPr>
-      <w:r>
-        <w:rPr>
-          <w:sz w:val="22"/>
-          <w:szCs w:val="22"/>
-          <w:lang w:val="en-US"/>
-        </w:rPr>
-        <w:t>-Update Account Info: Updates client’s account info to the newly entered information</w:t>
-      </w:r>
-    </w:p>
-    <w:p>
-      <w:pPr>
-        <w:rPr>
-          <w:lang w:val="en-US"/>
-        </w:rPr>
-      </w:pPr>
-      <w:r>
-        <w:rPr>
-          <w:lang w:val="en-US"/>
-        </w:rPr>
-        <w:t>Client Homepage</w:t>
-      </w:r>
-    </w:p>
-    <w:p>
-      <w:pPr>
-        <w:rPr>
-          <w:sz w:val="22"/>
-          <w:szCs w:val="22"/>
-          <w:lang w:val="en-US"/>
-        </w:rPr>
-      </w:pPr>
+        <w:t>-Our services: Redirects to client services</w:t>
+      </w:r>
+    </w:p>
+    <w:p>
+      <w:pPr>
+        <w:rPr>
+          <w:sz w:val="22"/>
+          <w:szCs w:val="22"/>
+          <w:lang w:val="en-US"/>
+        </w:rPr>
+      </w:pPr>
+      <w:r>
+        <w:rPr>
+          <w:sz w:val="22"/>
+          <w:szCs w:val="22"/>
+          <w:lang w:val="en-US"/>
+        </w:rPr>
+        <w:t>-Sign out: Logs out and redirects to homepage</w:t>
+      </w:r>
+    </w:p>
+    <w:p>
+      <w:pPr>
+        <w:rPr>
+          <w:sz w:val="22"/>
+          <w:szCs w:val="22"/>
+          <w:lang w:val="en-US"/>
+        </w:rPr>
+      </w:pPr>
+      <w:r>
+        <w:rPr>
+          <w:sz w:val="22"/>
+          <w:szCs w:val="22"/>
+          <w:lang w:val="en-US"/>
+        </w:rPr>
+        <w:t>-Cancel service: Cancels upcoming service and removes from list</w:t>
+      </w:r>
+    </w:p>
+    <w:p>
+      <w:pPr>
+        <w:rPr>
+          <w:sz w:val="22"/>
+          <w:szCs w:val="22"/>
+          <w:lang w:val="en-US"/>
+        </w:rPr>
+      </w:pPr>
+      <w:r>
+        <w:rPr>
+          <w:sz w:val="22"/>
+          <w:szCs w:val="22"/>
+          <w:lang w:val="en-US"/>
+        </w:rPr>
+        <w:t>-View bill: Redirects to bill for the unpaid service</w:t>
+      </w:r>
+    </w:p>
+    <w:p>
+      <w:pPr>
+        <w:rPr>
+          <w:sz w:val="22"/>
+          <w:szCs w:val="22"/>
+          <w:lang w:val="en-US"/>
+        </w:rPr>
+      </w:pPr>
+      <w:r>
+        <w:rPr>
+          <w:sz w:val="22"/>
+          <w:szCs w:val="22"/>
+          <w:lang w:val="en-US"/>
+        </w:rPr>
+        <w:t>-Pay bill: Moves service to completed services sections</w:t>
+      </w:r>
+    </w:p>
+    <w:p>
+      <w:pPr>
+        <w:rPr>
+          <w:sz w:val="22"/>
+          <w:szCs w:val="22"/>
+          <w:lang w:val="en-US"/>
+        </w:rPr>
+      </w:pPr>
+      <w:r>
+        <w:rPr>
+          <w:sz w:val="22"/>
+          <w:szCs w:val="22"/>
+          <w:lang w:val="en-US"/>
+        </w:rPr>
+        <w:t>-View receipt: Redirects to receipt for the completed service.</w:t>
+      </w:r>
+    </w:p>
+    <w:p>
+      <w:pPr>
+        <w:rPr>
+          <w:sz w:val="22"/>
+          <w:szCs w:val="22"/>
+          <w:lang w:val="en-US"/>
+        </w:rPr>
+      </w:pPr>
+    </w:p>
+    <w:p>
+      <w:pPr>
+        <w:rPr>
+          <w:lang w:val="en-US"/>
+        </w:rPr>
+      </w:pPr>
+      <w:r>
+        <w:rPr>
+          <w:lang w:val="en-US"/>
+        </w:rPr>
+        <w:lastRenderedPageBreak/>
+        <w:t>Client account</w:t>
+      </w:r>
       <w:r>
         <w:rPr>
           <w:noProof/>
@@ -1387,10 +1275,10 @@
           <w:lang w:val="en-US"/>
         </w:rPr>
         <w:drawing>
-          <wp:inline distT="0" distB="0" distL="0" distR="0" wp14:anchorId="4CD07F90" wp14:editId="649B6DCA">
+          <wp:inline distT="0" distB="0" distL="0" distR="0" wp14:anchorId="5832F194" wp14:editId="22558904">
             <wp:extent cx="5943600" cy="2531745"/>
             <wp:effectExtent l="0" t="0" r="0" b="1905"/>
-            <wp:docPr id="1225425927" name="Picture 8" descr="A screenshot of a computer&#10;&#10;Description automatically generated"/>
+            <wp:docPr id="791240406" name="Picture 7" descr="A screenshot of a login form&#10;&#10;Description automatically generated"/>
             <wp:cNvGraphicFramePr>
               <a:graphicFrameLocks xmlns:a="http://schemas.openxmlformats.org/drawingml/2006/main" noChangeAspect="1"/>
             </wp:cNvGraphicFramePr>
@@ -1398,7 +1286,7 @@
               <a:graphicData uri="http://schemas.openxmlformats.org/drawingml/2006/picture">
                 <pic:pic xmlns:pic="http://schemas.openxmlformats.org/drawingml/2006/picture">
                   <pic:nvPicPr>
-                    <pic:cNvPr id="1225425927" name="Picture 8" descr="A screenshot of a computer&#10;&#10;Description automatically generated"/>
+                    <pic:cNvPr id="791240406" name="Picture 7" descr="A screenshot of a login form&#10;&#10;Description automatically generated"/>
                     <pic:cNvPicPr/>
                   </pic:nvPicPr>
                   <pic:blipFill>
@@ -1443,6 +1331,185 @@
           <w:szCs w:val="22"/>
           <w:lang w:val="en-US"/>
         </w:rPr>
+        <w:t>This page allows users to update their account information</w:t>
+      </w:r>
+    </w:p>
+    <w:p>
+      <w:pPr>
+        <w:rPr>
+          <w:sz w:val="22"/>
+          <w:szCs w:val="22"/>
+          <w:lang w:val="en-US"/>
+        </w:rPr>
+      </w:pPr>
+      <w:r>
+        <w:rPr>
+          <w:sz w:val="22"/>
+          <w:szCs w:val="22"/>
+          <w:lang w:val="en-US"/>
+        </w:rPr>
+        <w:t>-Home: Redirects to client homepage</w:t>
+      </w:r>
+    </w:p>
+    <w:p>
+      <w:pPr>
+        <w:rPr>
+          <w:sz w:val="22"/>
+          <w:szCs w:val="22"/>
+          <w:lang w:val="en-US"/>
+        </w:rPr>
+      </w:pPr>
+      <w:r>
+        <w:rPr>
+          <w:sz w:val="22"/>
+          <w:szCs w:val="22"/>
+          <w:lang w:val="en-US"/>
+        </w:rPr>
+        <w:t>-Account: Redirects to client account</w:t>
+      </w:r>
+    </w:p>
+    <w:p>
+      <w:pPr>
+        <w:rPr>
+          <w:sz w:val="22"/>
+          <w:szCs w:val="22"/>
+          <w:lang w:val="en-US"/>
+        </w:rPr>
+      </w:pPr>
+      <w:r>
+        <w:rPr>
+          <w:sz w:val="22"/>
+          <w:szCs w:val="22"/>
+          <w:lang w:val="en-US"/>
+        </w:rPr>
+        <w:t>-Our Services: Redirects to client services</w:t>
+      </w:r>
+    </w:p>
+    <w:p>
+      <w:pPr>
+        <w:rPr>
+          <w:sz w:val="22"/>
+          <w:szCs w:val="22"/>
+          <w:lang w:val="en-US"/>
+        </w:rPr>
+      </w:pPr>
+      <w:r>
+        <w:rPr>
+          <w:sz w:val="22"/>
+          <w:szCs w:val="22"/>
+          <w:lang w:val="en-US"/>
+        </w:rPr>
+        <w:t>-Sign out: Logs out of account and redirects to homepage</w:t>
+      </w:r>
+    </w:p>
+    <w:p>
+      <w:pPr>
+        <w:rPr>
+          <w:sz w:val="22"/>
+          <w:szCs w:val="22"/>
+          <w:lang w:val="en-US"/>
+        </w:rPr>
+      </w:pPr>
+      <w:r>
+        <w:rPr>
+          <w:sz w:val="22"/>
+          <w:szCs w:val="22"/>
+          <w:lang w:val="en-US"/>
+        </w:rPr>
+        <w:t>-Update Account Info: Updates client’s account info to the newly entered information</w:t>
+      </w:r>
+    </w:p>
+    <w:p>
+      <w:pPr>
+        <w:rPr>
+          <w:lang w:val="en-US"/>
+        </w:rPr>
+      </w:pPr>
+      <w:r>
+        <w:rPr>
+          <w:lang w:val="en-US"/>
+        </w:rPr>
+        <w:t xml:space="preserve">Client </w:t>
+      </w:r>
+      <w:r>
+        <w:rPr>
+          <w:lang w:val="en-US"/>
+        </w:rPr>
+        <w:t>Services</w:t>
+      </w:r>
+    </w:p>
+    <w:p>
+      <w:pPr>
+        <w:rPr>
+          <w:sz w:val="22"/>
+          <w:szCs w:val="22"/>
+          <w:lang w:val="en-US"/>
+        </w:rPr>
+      </w:pPr>
+      <w:r>
+        <w:rPr>
+          <w:noProof/>
+          <w:sz w:val="22"/>
+          <w:szCs w:val="22"/>
+          <w:lang w:val="en-US"/>
+        </w:rPr>
+        <w:drawing>
+          <wp:inline distT="0" distB="0" distL="0" distR="0" wp14:anchorId="51547A90" wp14:editId="0168AB27">
+            <wp:extent cx="5943600" cy="2799080"/>
+            <wp:effectExtent l="0" t="0" r="0" b="1270"/>
+            <wp:docPr id="1656065112" name="Picture 5" descr="A screenshot of a computer&#10;&#10;Description automatically generated"/>
+            <wp:cNvGraphicFramePr>
+              <a:graphicFrameLocks xmlns:a="http://schemas.openxmlformats.org/drawingml/2006/main" noChangeAspect="1"/>
+            </wp:cNvGraphicFramePr>
+            <a:graphic xmlns:a="http://schemas.openxmlformats.org/drawingml/2006/main">
+              <a:graphicData uri="http://schemas.openxmlformats.org/drawingml/2006/picture">
+                <pic:pic xmlns:pic="http://schemas.openxmlformats.org/drawingml/2006/picture">
+                  <pic:nvPicPr>
+                    <pic:cNvPr id="1656065112" name="Picture 5" descr="A screenshot of a computer&#10;&#10;Description automatically generated"/>
+                    <pic:cNvPicPr/>
+                  </pic:nvPicPr>
+                  <pic:blipFill>
+                    <a:blip r:embed="rId15" cstate="print">
+                      <a:extLst>
+                        <a:ext uri="{28A0092B-C50C-407E-A947-70E740481C1C}">
+                          <a14:useLocalDpi xmlns:a14="http://schemas.microsoft.com/office/drawing/2010/main" val="0"/>
+                        </a:ext>
+                      </a:extLst>
+                    </a:blip>
+                    <a:stretch>
+                      <a:fillRect/>
+                    </a:stretch>
+                  </pic:blipFill>
+                  <pic:spPr>
+                    <a:xfrm>
+                      <a:off x="0" y="0"/>
+                      <a:ext cx="5943600" cy="2799080"/>
+                    </a:xfrm>
+                    <a:prstGeom prst="rect">
+                      <a:avLst/>
+                    </a:prstGeom>
+                  </pic:spPr>
+                </pic:pic>
+              </a:graphicData>
+            </a:graphic>
+          </wp:inline>
+        </w:drawing>
+      </w:r>
+    </w:p>
+    <w:p>
+      <w:pPr>
+        <w:rPr>
+          <w:sz w:val="22"/>
+          <w:szCs w:val="22"/>
+          <w:lang w:val="en-US"/>
+        </w:rPr>
+      </w:pPr>
+      <w:r>
+        <w:rPr>
+          <w:sz w:val="22"/>
+          <w:szCs w:val="22"/>
+          <w:lang w:val="en-US"/>
+        </w:rPr>
         <w:t>This page allows users to request a service</w:t>
       </w:r>
     </w:p>
@@ -1460,6 +1527,7 @@
           <w:szCs w:val="22"/>
           <w:lang w:val="en-US"/>
         </w:rPr>
+        <w:lastRenderedPageBreak/>
         <w:t>-Home: Redirects to client homepage</w:t>
       </w:r>
     </w:p>
@@ -1477,7 +1545,6 @@
           <w:szCs w:val="22"/>
           <w:lang w:val="en-US"/>
         </w:rPr>
-        <w:lastRenderedPageBreak/>
         <w:t>-Account: Redirects to client account</w:t>
       </w:r>
     </w:p>
@@ -1529,7 +1596,23 @@
           <w:szCs w:val="22"/>
           <w:lang w:val="en-US"/>
         </w:rPr>
-        <w:t>-Request: Books the selected service and displays a confirmation message</w:t>
+        <w:t>-Request: Books the selected service</w:t>
+      </w:r>
+      <w:r>
+        <w:rPr>
+          <w:sz w:val="22"/>
+          <w:szCs w:val="22"/>
+          <w:lang w:val="en-US"/>
+        </w:rPr>
+        <w:t xml:space="preserve"> on the selected date</w:t>
+      </w:r>
+      <w:r>
+        <w:rPr>
+          <w:sz w:val="22"/>
+          <w:szCs w:val="22"/>
+          <w:lang w:val="en-US"/>
+        </w:rPr>
+        <w:t xml:space="preserve"> and displays a confirmation message</w:t>
       </w:r>
     </w:p>
     <w:p>
@@ -1582,7 +1665,7 @@
                     <pic:cNvPicPr/>
                   </pic:nvPicPr>
                   <pic:blipFill>
-                    <a:blip r:embed="rId15" cstate="print">
+                    <a:blip r:embed="rId16" cstate="print">
                       <a:extLst>
                         <a:ext uri="{28A0092B-C50C-407E-A947-70E740481C1C}">
                           <a14:useLocalDpi xmlns:a14="http://schemas.microsoft.com/office/drawing/2010/main" val="0"/>
@@ -1747,10 +1830,10 @@
           <w:lang w:val="en-US"/>
         </w:rPr>
         <w:drawing>
-          <wp:inline distT="0" distB="0" distL="0" distR="0" wp14:anchorId="2A278208" wp14:editId="58B4C0A5">
-            <wp:extent cx="5943600" cy="2559685"/>
-            <wp:effectExtent l="0" t="0" r="0" b="0"/>
-            <wp:docPr id="2026881048" name="Picture 10" descr="A screenshot of a computer&#10;&#10;Description automatically generated"/>
+          <wp:inline distT="0" distB="0" distL="0" distR="0" wp14:anchorId="4E195E10" wp14:editId="67C165BB">
+            <wp:extent cx="5943600" cy="2810510"/>
+            <wp:effectExtent l="0" t="0" r="0" b="8890"/>
+            <wp:docPr id="1489496646" name="Picture 6" descr="A screenshot of a computer&#10;&#10;Description automatically generated"/>
             <wp:cNvGraphicFramePr>
               <a:graphicFrameLocks xmlns:a="http://schemas.openxmlformats.org/drawingml/2006/main" noChangeAspect="1"/>
             </wp:cNvGraphicFramePr>
@@ -1758,212 +1841,7 @@
               <a:graphicData uri="http://schemas.openxmlformats.org/drawingml/2006/picture">
                 <pic:pic xmlns:pic="http://schemas.openxmlformats.org/drawingml/2006/picture">
                   <pic:nvPicPr>
-                    <pic:cNvPr id="2026881048" name="Picture 10" descr="A screenshot of a computer&#10;&#10;Description automatically generated"/>
-                    <pic:cNvPicPr/>
-                  </pic:nvPicPr>
-                  <pic:blipFill>
-                    <a:blip r:embed="rId16" cstate="print">
-                      <a:extLst>
-                        <a:ext uri="{28A0092B-C50C-407E-A947-70E740481C1C}">
-                          <a14:useLocalDpi xmlns:a14="http://schemas.microsoft.com/office/drawing/2010/main" val="0"/>
-                        </a:ext>
-                      </a:extLst>
-                    </a:blip>
-                    <a:stretch>
-                      <a:fillRect/>
-                    </a:stretch>
-                  </pic:blipFill>
-                  <pic:spPr>
-                    <a:xfrm>
-                      <a:off x="0" y="0"/>
-                      <a:ext cx="5943600" cy="2559685"/>
-                    </a:xfrm>
-                    <a:prstGeom prst="rect">
-                      <a:avLst/>
-                    </a:prstGeom>
-                  </pic:spPr>
-                </pic:pic>
-              </a:graphicData>
-            </a:graphic>
-          </wp:inline>
-        </w:drawing>
-      </w:r>
-    </w:p>
-    <w:p>
-      <w:pPr>
-        <w:rPr>
-          <w:sz w:val="22"/>
-          <w:szCs w:val="22"/>
-          <w:lang w:val="en-US"/>
-        </w:rPr>
-      </w:pPr>
-      <w:r>
-        <w:rPr>
-          <w:sz w:val="22"/>
-          <w:szCs w:val="22"/>
-          <w:lang w:val="en-US"/>
-        </w:rPr>
-        <w:t>This page allows admins to update the business information</w:t>
-      </w:r>
-    </w:p>
-    <w:p>
-      <w:pPr>
-        <w:rPr>
-          <w:sz w:val="22"/>
-          <w:szCs w:val="22"/>
-          <w:lang w:val="en-US"/>
-        </w:rPr>
-      </w:pPr>
-      <w:r>
-        <w:rPr>
-          <w:sz w:val="22"/>
-          <w:szCs w:val="22"/>
-          <w:lang w:val="en-US"/>
-        </w:rPr>
-        <w:t>-Home: Redirects to admin homepage</w:t>
-      </w:r>
-    </w:p>
-    <w:p>
-      <w:pPr>
-        <w:rPr>
-          <w:sz w:val="22"/>
-          <w:szCs w:val="22"/>
-          <w:lang w:val="en-US"/>
-        </w:rPr>
-      </w:pPr>
-      <w:r>
-        <w:rPr>
-          <w:sz w:val="22"/>
-          <w:szCs w:val="22"/>
-          <w:lang w:val="en-US"/>
-        </w:rPr>
-        <w:t>-Our services: Redirects to static services</w:t>
-      </w:r>
-    </w:p>
-    <w:p>
-      <w:pPr>
-        <w:rPr>
-          <w:sz w:val="22"/>
-          <w:szCs w:val="22"/>
-          <w:lang w:val="en-US"/>
-        </w:rPr>
-      </w:pPr>
-      <w:r>
-        <w:rPr>
-          <w:sz w:val="22"/>
-          <w:szCs w:val="22"/>
-          <w:lang w:val="en-US"/>
-        </w:rPr>
-        <w:t>-Sign out: Logs out and redirects to homepage</w:t>
-      </w:r>
-      <w:r>
-        <w:rPr>
-          <w:sz w:val="22"/>
-          <w:szCs w:val="22"/>
-          <w:lang w:val="en-US"/>
-        </w:rPr>
-        <w:tab/>
-      </w:r>
-    </w:p>
-    <w:p>
-      <w:pPr>
-        <w:rPr>
-          <w:sz w:val="22"/>
-          <w:szCs w:val="22"/>
-          <w:lang w:val="en-US"/>
-        </w:rPr>
-      </w:pPr>
-      <w:r>
-        <w:rPr>
-          <w:sz w:val="22"/>
-          <w:szCs w:val="22"/>
-          <w:lang w:val="en-US"/>
-        </w:rPr>
-        <w:t>-Update Business Info: Updates business info with inputted information</w:t>
-      </w:r>
-    </w:p>
-    <w:p>
-      <w:pPr>
-        <w:rPr>
-          <w:sz w:val="22"/>
-          <w:szCs w:val="22"/>
-          <w:lang w:val="en-US"/>
-        </w:rPr>
-      </w:pPr>
-      <w:r>
-        <w:rPr>
-          <w:sz w:val="22"/>
-          <w:szCs w:val="22"/>
-          <w:lang w:val="en-US"/>
-        </w:rPr>
-        <w:t>-Remove: Removes service from list of offered services</w:t>
-      </w:r>
-    </w:p>
-    <w:p>
-      <w:pPr>
-        <w:rPr>
-          <w:sz w:val="22"/>
-          <w:szCs w:val="22"/>
-          <w:lang w:val="en-US"/>
-        </w:rPr>
-      </w:pPr>
-      <w:r>
-        <w:rPr>
-          <w:sz w:val="22"/>
-          <w:szCs w:val="22"/>
-          <w:lang w:val="en-US"/>
-        </w:rPr>
-        <w:t xml:space="preserve">-Add Service: Adds service with </w:t>
-      </w:r>
-      <w:proofErr w:type="gramStart"/>
-      <w:r>
-        <w:rPr>
-          <w:sz w:val="22"/>
-          <w:szCs w:val="22"/>
-          <w:lang w:val="en-US"/>
-        </w:rPr>
-        <w:t>inputted</w:t>
-      </w:r>
-      <w:proofErr w:type="gramEnd"/>
-      <w:r>
-        <w:rPr>
-          <w:sz w:val="22"/>
-          <w:szCs w:val="22"/>
-          <w:lang w:val="en-US"/>
-        </w:rPr>
-        <w:t xml:space="preserve"> information</w:t>
-      </w:r>
-    </w:p>
-    <w:p>
-      <w:pPr>
-        <w:rPr>
-          <w:lang w:val="en-US"/>
-        </w:rPr>
-      </w:pPr>
-      <w:r>
-        <w:rPr>
-          <w:lang w:val="en-US"/>
-        </w:rPr>
-        <w:t>Pending Services</w:t>
-      </w:r>
-      <w:r>
-        <w:rPr>
-          <w:noProof/>
-          <w:lang w:val="en-US"/>
-        </w:rPr>
-        <w:drawing>
-          <wp:inline distT="0" distB="0" distL="0" distR="0" wp14:anchorId="7B3F2820" wp14:editId="52B4D3CB">
-            <wp:extent cx="5943600" cy="2522220"/>
-            <wp:effectExtent l="0" t="0" r="0" b="0"/>
-            <wp:docPr id="920567837" name="Picture 11" descr="A screenshot of a phone&#10;&#10;Description automatically generated"/>
-            <wp:cNvGraphicFramePr>
-              <a:graphicFrameLocks xmlns:a="http://schemas.openxmlformats.org/drawingml/2006/main" noChangeAspect="1"/>
-            </wp:cNvGraphicFramePr>
-            <a:graphic xmlns:a="http://schemas.openxmlformats.org/drawingml/2006/main">
-              <a:graphicData uri="http://schemas.openxmlformats.org/drawingml/2006/picture">
-                <pic:pic xmlns:pic="http://schemas.openxmlformats.org/drawingml/2006/picture">
-                  <pic:nvPicPr>
-                    <pic:cNvPr id="920567837" name="Picture 11" descr="A screenshot of a phone&#10;&#10;Description automatically generated"/>
+                    <pic:cNvPr id="1489496646" name="Picture 6" descr="A screenshot of a computer&#10;&#10;Description automatically generated"/>
                     <pic:cNvPicPr/>
                   </pic:nvPicPr>
                   <pic:blipFill>
@@ -1981,7 +1859,7 @@
                   <pic:spPr>
                     <a:xfrm>
                       <a:off x="0" y="0"/>
-                      <a:ext cx="5943600" cy="2522220"/>
+                      <a:ext cx="5943600" cy="2810510"/>
                     </a:xfrm>
                     <a:prstGeom prst="rect">
                       <a:avLst/>
@@ -2008,106 +1886,165 @@
           <w:szCs w:val="22"/>
           <w:lang w:val="en-US"/>
         </w:rPr>
-        <w:t>This page allows admins to manage upcoming and unpaid services</w:t>
-      </w:r>
-    </w:p>
-    <w:p>
-      <w:pPr>
-        <w:rPr>
-          <w:sz w:val="22"/>
-          <w:szCs w:val="22"/>
-          <w:lang w:val="en-US"/>
-        </w:rPr>
-      </w:pPr>
-      <w:r>
-        <w:rPr>
-          <w:sz w:val="22"/>
-          <w:szCs w:val="22"/>
+        <w:t>This page allows admins to update the business information</w:t>
+      </w:r>
+    </w:p>
+    <w:p>
+      <w:pPr>
+        <w:rPr>
+          <w:sz w:val="22"/>
+          <w:szCs w:val="22"/>
+          <w:lang w:val="en-US"/>
+        </w:rPr>
+      </w:pPr>
+      <w:r>
+        <w:rPr>
+          <w:sz w:val="22"/>
+          <w:szCs w:val="22"/>
+          <w:lang w:val="en-US"/>
+        </w:rPr>
+        <w:t>-Home: Redirects to admin homepage</w:t>
+      </w:r>
+    </w:p>
+    <w:p>
+      <w:pPr>
+        <w:rPr>
+          <w:sz w:val="22"/>
+          <w:szCs w:val="22"/>
+          <w:lang w:val="en-US"/>
+        </w:rPr>
+      </w:pPr>
+      <w:r>
+        <w:rPr>
+          <w:sz w:val="22"/>
+          <w:szCs w:val="22"/>
+          <w:lang w:val="en-US"/>
+        </w:rPr>
+        <w:t>-Our services: Redirects to static services</w:t>
+      </w:r>
+    </w:p>
+    <w:p>
+      <w:pPr>
+        <w:rPr>
+          <w:sz w:val="22"/>
+          <w:szCs w:val="22"/>
+          <w:lang w:val="en-US"/>
+        </w:rPr>
+      </w:pPr>
+      <w:r>
+        <w:rPr>
+          <w:sz w:val="22"/>
+          <w:szCs w:val="22"/>
+          <w:lang w:val="en-US"/>
+        </w:rPr>
+        <w:t>-Sign out: Logs out and redirects to homepage</w:t>
+      </w:r>
+      <w:r>
+        <w:rPr>
+          <w:sz w:val="22"/>
+          <w:szCs w:val="22"/>
+          <w:lang w:val="en-US"/>
+        </w:rPr>
+        <w:tab/>
+      </w:r>
+    </w:p>
+    <w:p>
+      <w:pPr>
+        <w:rPr>
+          <w:sz w:val="22"/>
+          <w:szCs w:val="22"/>
+          <w:lang w:val="en-US"/>
+        </w:rPr>
+      </w:pPr>
+      <w:r>
+        <w:rPr>
+          <w:sz w:val="22"/>
+          <w:szCs w:val="22"/>
+          <w:lang w:val="en-US"/>
+        </w:rPr>
+        <w:t>-Update Business Info: Updates business info with inputted information</w:t>
+      </w:r>
+    </w:p>
+    <w:p>
+      <w:pPr>
+        <w:rPr>
+          <w:sz w:val="22"/>
+          <w:szCs w:val="22"/>
+          <w:lang w:val="en-US"/>
+        </w:rPr>
+      </w:pPr>
+      <w:r>
+        <w:rPr>
+          <w:sz w:val="22"/>
+          <w:szCs w:val="22"/>
+          <w:lang w:val="en-US"/>
+        </w:rPr>
+        <w:t>-Remove: Removes service from list of offered services</w:t>
+      </w:r>
+    </w:p>
+    <w:p>
+      <w:pPr>
+        <w:rPr>
+          <w:sz w:val="22"/>
+          <w:szCs w:val="22"/>
+          <w:lang w:val="en-US"/>
+        </w:rPr>
+      </w:pPr>
+      <w:r>
+        <w:rPr>
+          <w:sz w:val="22"/>
+          <w:szCs w:val="22"/>
+          <w:lang w:val="en-US"/>
+        </w:rPr>
+        <w:t>-Update: Allows user to change name, price, and description of a service</w:t>
+      </w:r>
+    </w:p>
+    <w:p>
+      <w:pPr>
+        <w:rPr>
+          <w:sz w:val="22"/>
+          <w:szCs w:val="22"/>
+          <w:lang w:val="en-US"/>
+        </w:rPr>
+      </w:pPr>
+      <w:r>
+        <w:rPr>
+          <w:sz w:val="22"/>
+          <w:szCs w:val="22"/>
+          <w:lang w:val="en-US"/>
+        </w:rPr>
+        <w:t>-Add Service: Adds service with inputted information</w:t>
+      </w:r>
+    </w:p>
+    <w:p>
+      <w:pPr>
+        <w:rPr>
+          <w:sz w:val="22"/>
+          <w:szCs w:val="22"/>
+          <w:lang w:val="en-US"/>
+        </w:rPr>
+      </w:pPr>
+      <w:r>
+        <w:rPr>
+          <w:sz w:val="22"/>
+          <w:szCs w:val="22"/>
+          <w:lang w:val="en-US"/>
+        </w:rPr>
+        <w:t>-Reactivate: Reactivates previously removed service</w:t>
+      </w:r>
+    </w:p>
+    <w:p>
+      <w:pPr>
+        <w:rPr>
+          <w:lang w:val="en-US"/>
+        </w:rPr>
+      </w:pPr>
+      <w:r>
+        <w:rPr>
           <w:lang w:val="en-US"/>
         </w:rPr>
         <w:lastRenderedPageBreak/>
-        <w:t>-Home: Redirects to admin homepage</w:t>
-      </w:r>
-    </w:p>
-    <w:p>
-      <w:pPr>
-        <w:rPr>
-          <w:sz w:val="22"/>
-          <w:szCs w:val="22"/>
-          <w:lang w:val="en-US"/>
-        </w:rPr>
-      </w:pPr>
-      <w:r>
-        <w:rPr>
-          <w:sz w:val="22"/>
-          <w:szCs w:val="22"/>
-          <w:lang w:val="en-US"/>
-        </w:rPr>
-        <w:t>-Our services: Redirects to static services</w:t>
-      </w:r>
-    </w:p>
-    <w:p>
-      <w:pPr>
-        <w:rPr>
-          <w:sz w:val="22"/>
-          <w:szCs w:val="22"/>
-          <w:lang w:val="en-US"/>
-        </w:rPr>
-      </w:pPr>
-      <w:r>
-        <w:rPr>
-          <w:sz w:val="22"/>
-          <w:szCs w:val="22"/>
-          <w:lang w:val="en-US"/>
-        </w:rPr>
-        <w:t>-Sign out: Logs out and redirects to homepage</w:t>
-      </w:r>
-    </w:p>
-    <w:p>
-      <w:pPr>
-        <w:rPr>
-          <w:sz w:val="22"/>
-          <w:szCs w:val="22"/>
-          <w:lang w:val="en-US"/>
-        </w:rPr>
-      </w:pPr>
-      <w:r>
-        <w:rPr>
-          <w:sz w:val="22"/>
-          <w:szCs w:val="22"/>
-          <w:lang w:val="en-US"/>
-        </w:rPr>
-        <w:t>-Competed Service: Moves service to unpaid services section and sends bill to customer</w:t>
-      </w:r>
-    </w:p>
-    <w:p>
-      <w:pPr>
-        <w:rPr>
-          <w:sz w:val="22"/>
-          <w:szCs w:val="22"/>
-          <w:lang w:val="en-US"/>
-        </w:rPr>
-      </w:pPr>
-      <w:r>
-        <w:rPr>
-          <w:sz w:val="22"/>
-          <w:szCs w:val="22"/>
-          <w:lang w:val="en-US"/>
-        </w:rPr>
-        <w:t>-Notify customer: Sends notification about unpaid bill to client</w:t>
-      </w:r>
-    </w:p>
-    <w:p>
-      <w:pPr>
-        <w:rPr>
-          <w:lang w:val="en-US"/>
-        </w:rPr>
-      </w:pPr>
-      <w:r>
-        <w:rPr>
-          <w:lang w:val="en-US"/>
-        </w:rPr>
-        <w:t>Past services</w:t>
+        <w:t>Pending Services</w:t>
       </w:r>
       <w:r>
         <w:rPr>
@@ -2115,10 +2052,10 @@
           <w:lang w:val="en-US"/>
         </w:rPr>
         <w:drawing>
-          <wp:inline distT="0" distB="0" distL="0" distR="0" wp14:anchorId="4F0D8CB9" wp14:editId="190AE9B7">
-            <wp:extent cx="5943600" cy="2559685"/>
+          <wp:inline distT="0" distB="0" distL="0" distR="0" wp14:anchorId="20D43F10" wp14:editId="7778938C">
+            <wp:extent cx="5943600" cy="2808605"/>
             <wp:effectExtent l="0" t="0" r="0" b="0"/>
-            <wp:docPr id="1433871395" name="Picture 12" descr="A black and white screen&#10;&#10;Description automatically generated with medium confidence"/>
+            <wp:docPr id="2110267795" name="Picture 7" descr="A screenshot of a phone&#10;&#10;Description automatically generated"/>
             <wp:cNvGraphicFramePr>
               <a:graphicFrameLocks xmlns:a="http://schemas.openxmlformats.org/drawingml/2006/main" noChangeAspect="1"/>
             </wp:cNvGraphicFramePr>
@@ -2126,7 +2063,7 @@
               <a:graphicData uri="http://schemas.openxmlformats.org/drawingml/2006/picture">
                 <pic:pic xmlns:pic="http://schemas.openxmlformats.org/drawingml/2006/picture">
                   <pic:nvPicPr>
-                    <pic:cNvPr id="1433871395" name="Picture 12" descr="A black and white screen&#10;&#10;Description automatically generated with medium confidence"/>
+                    <pic:cNvPr id="2110267795" name="Picture 7" descr="A screenshot of a phone&#10;&#10;Description automatically generated"/>
                     <pic:cNvPicPr/>
                   </pic:nvPicPr>
                   <pic:blipFill>
@@ -2144,7 +2081,7 @@
                   <pic:spPr>
                     <a:xfrm>
                       <a:off x="0" y="0"/>
-                      <a:ext cx="5943600" cy="2559685"/>
+                      <a:ext cx="5943600" cy="2808605"/>
                     </a:xfrm>
                     <a:prstGeom prst="rect">
                       <a:avLst/>
@@ -2171,25 +2108,7 @@
           <w:szCs w:val="22"/>
           <w:lang w:val="en-US"/>
         </w:rPr>
-        <w:t xml:space="preserve">This page provides </w:t>
-      </w:r>
-      <w:proofErr w:type="gramStart"/>
-      <w:r>
-        <w:rPr>
-          <w:sz w:val="22"/>
-          <w:szCs w:val="22"/>
-          <w:lang w:val="en-US"/>
-        </w:rPr>
-        <w:t>and</w:t>
-      </w:r>
-      <w:proofErr w:type="gramEnd"/>
-      <w:r>
-        <w:rPr>
-          <w:sz w:val="22"/>
-          <w:szCs w:val="22"/>
-          <w:lang w:val="en-US"/>
-        </w:rPr>
-        <w:t xml:space="preserve"> overview of past and fully paid services by clients</w:t>
+        <w:t>This page allows admins to manage upcoming and unpaid services</w:t>
       </w:r>
     </w:p>
     <w:p>
@@ -2246,28 +2165,134 @@
     <w:p>
       <w:pPr>
         <w:rPr>
+          <w:sz w:val="22"/>
+          <w:szCs w:val="22"/>
+          <w:lang w:val="en-US"/>
+        </w:rPr>
+      </w:pPr>
+      <w:r>
+        <w:rPr>
+          <w:sz w:val="22"/>
+          <w:szCs w:val="22"/>
+          <w:lang w:val="en-US"/>
+        </w:rPr>
+        <w:t xml:space="preserve">-View Details: Shows </w:t>
+      </w:r>
+      <w:r>
+        <w:rPr>
+          <w:sz w:val="22"/>
+          <w:szCs w:val="22"/>
+          <w:lang w:val="en-US"/>
+        </w:rPr>
+        <w:t>full order details</w:t>
+      </w:r>
+    </w:p>
+    <w:p>
+      <w:pPr>
+        <w:rPr>
+          <w:sz w:val="22"/>
+          <w:szCs w:val="22"/>
+          <w:lang w:val="en-US"/>
+        </w:rPr>
+      </w:pPr>
+      <w:r>
+        <w:rPr>
+          <w:sz w:val="22"/>
+          <w:szCs w:val="22"/>
+          <w:lang w:val="en-US"/>
+        </w:rPr>
+        <w:t>-</w:t>
+      </w:r>
+      <w:r>
+        <w:rPr>
+          <w:sz w:val="22"/>
+          <w:szCs w:val="22"/>
+          <w:lang w:val="en-US"/>
+        </w:rPr>
+        <w:t>Confirm Order</w:t>
+      </w:r>
+      <w:r>
+        <w:rPr>
+          <w:sz w:val="22"/>
+          <w:szCs w:val="22"/>
+          <w:lang w:val="en-US"/>
+        </w:rPr>
+        <w:t>: Moves service to unpaid services section and sends bill to customer</w:t>
+      </w:r>
+    </w:p>
+    <w:p>
+      <w:pPr>
+        <w:rPr>
+          <w:sz w:val="22"/>
+          <w:szCs w:val="22"/>
+          <w:lang w:val="en-US"/>
+        </w:rPr>
+      </w:pPr>
+      <w:r>
+        <w:rPr>
+          <w:sz w:val="22"/>
+          <w:szCs w:val="22"/>
+          <w:lang w:val="en-US"/>
+        </w:rPr>
+        <w:t>-View Invoice: Displays invoice for that order</w:t>
+      </w:r>
+    </w:p>
+    <w:p>
+      <w:pPr>
+        <w:rPr>
+          <w:sz w:val="22"/>
+          <w:szCs w:val="22"/>
+          <w:lang w:val="en-US"/>
+        </w:rPr>
+      </w:pPr>
+      <w:r>
+        <w:rPr>
+          <w:sz w:val="22"/>
+          <w:szCs w:val="22"/>
+          <w:lang w:val="en-US"/>
+        </w:rPr>
+        <w:t xml:space="preserve">-Notify </w:t>
+      </w:r>
+      <w:r>
+        <w:rPr>
+          <w:sz w:val="22"/>
+          <w:szCs w:val="22"/>
+          <w:lang w:val="en-US"/>
+        </w:rPr>
+        <w:t>client</w:t>
+      </w:r>
+      <w:r>
+        <w:rPr>
+          <w:sz w:val="22"/>
+          <w:szCs w:val="22"/>
+          <w:lang w:val="en-US"/>
+        </w:rPr>
+        <w:t>: Sends notification about unpaid bill to client</w:t>
+      </w:r>
+    </w:p>
+    <w:p>
+      <w:pPr>
+        <w:rPr>
+          <w:lang w:val="en-US"/>
+        </w:rPr>
+      </w:pPr>
+      <w:r>
+        <w:rPr>
+          <w:lang w:val="en-US"/>
+        </w:rPr>
+        <w:lastRenderedPageBreak/>
+        <w:t>Past services</w:t>
+      </w:r>
+      <w:r>
+        <w:rPr>
           <w:noProof/>
           <w:lang w:val="en-US"/>
         </w:rPr>
-      </w:pPr>
-      <w:r>
-        <w:rPr>
-          <w:noProof/>
-          <w:lang w:val="en-US"/>
-        </w:rPr>
-        <w:lastRenderedPageBreak/>
-        <w:t>Client list</w:t>
-      </w:r>
-      <w:r>
-        <w:rPr>
-          <w:noProof/>
-          <w:lang w:val="en-US"/>
-        </w:rPr>
         <w:drawing>
-          <wp:inline distT="0" distB="0" distL="0" distR="0" wp14:anchorId="08DD319E" wp14:editId="5323A201">
-            <wp:extent cx="5943600" cy="2546985"/>
-            <wp:effectExtent l="0" t="0" r="0" b="5715"/>
-            <wp:docPr id="1486659357" name="Picture 14" descr="A screenshot of a computer&#10;&#10;Description automatically generated"/>
+          <wp:inline distT="0" distB="0" distL="0" distR="0" wp14:anchorId="358FF8E8" wp14:editId="6F332E2C">
+            <wp:extent cx="5943600" cy="2800985"/>
+            <wp:effectExtent l="0" t="0" r="0" b="0"/>
+            <wp:docPr id="425044556" name="Picture 8" descr="A screenshot of a computer&#10;&#10;Description automatically generated"/>
             <wp:cNvGraphicFramePr>
               <a:graphicFrameLocks xmlns:a="http://schemas.openxmlformats.org/drawingml/2006/main" noChangeAspect="1"/>
             </wp:cNvGraphicFramePr>
@@ -2275,11 +2300,300 @@
               <a:graphicData uri="http://schemas.openxmlformats.org/drawingml/2006/picture">
                 <pic:pic xmlns:pic="http://schemas.openxmlformats.org/drawingml/2006/picture">
                   <pic:nvPicPr>
-                    <pic:cNvPr id="1486659357" name="Picture 14" descr="A screenshot of a computer&#10;&#10;Description automatically generated"/>
+                    <pic:cNvPr id="425044556" name="Picture 8" descr="A screenshot of a computer&#10;&#10;Description automatically generated"/>
                     <pic:cNvPicPr/>
                   </pic:nvPicPr>
                   <pic:blipFill>
                     <a:blip r:embed="rId19" cstate="print">
+                      <a:extLst>
+                        <a:ext uri="{28A0092B-C50C-407E-A947-70E740481C1C}">
+                          <a14:useLocalDpi xmlns:a14="http://schemas.microsoft.com/office/drawing/2010/main" val="0"/>
+                        </a:ext>
+                      </a:extLst>
+                    </a:blip>
+                    <a:stretch>
+                      <a:fillRect/>
+                    </a:stretch>
+                  </pic:blipFill>
+                  <pic:spPr>
+                    <a:xfrm>
+                      <a:off x="0" y="0"/>
+                      <a:ext cx="5943600" cy="2800985"/>
+                    </a:xfrm>
+                    <a:prstGeom prst="rect">
+                      <a:avLst/>
+                    </a:prstGeom>
+                  </pic:spPr>
+                </pic:pic>
+              </a:graphicData>
+            </a:graphic>
+          </wp:inline>
+        </w:drawing>
+      </w:r>
+    </w:p>
+    <w:p>
+      <w:pPr>
+        <w:rPr>
+          <w:sz w:val="22"/>
+          <w:szCs w:val="22"/>
+          <w:lang w:val="en-US"/>
+        </w:rPr>
+      </w:pPr>
+      <w:r>
+        <w:rPr>
+          <w:sz w:val="22"/>
+          <w:szCs w:val="22"/>
+          <w:lang w:val="en-US"/>
+        </w:rPr>
+        <w:t>This page provides and overview of past and fully paid services by clients</w:t>
+      </w:r>
+    </w:p>
+    <w:p>
+      <w:pPr>
+        <w:rPr>
+          <w:sz w:val="22"/>
+          <w:szCs w:val="22"/>
+          <w:lang w:val="en-US"/>
+        </w:rPr>
+      </w:pPr>
+      <w:r>
+        <w:rPr>
+          <w:sz w:val="22"/>
+          <w:szCs w:val="22"/>
+          <w:lang w:val="en-US"/>
+        </w:rPr>
+        <w:t>-Home: Redirects to admin homepage</w:t>
+      </w:r>
+    </w:p>
+    <w:p>
+      <w:pPr>
+        <w:rPr>
+          <w:sz w:val="22"/>
+          <w:szCs w:val="22"/>
+          <w:lang w:val="en-US"/>
+        </w:rPr>
+      </w:pPr>
+      <w:r>
+        <w:rPr>
+          <w:sz w:val="22"/>
+          <w:szCs w:val="22"/>
+          <w:lang w:val="en-US"/>
+        </w:rPr>
+        <w:t>-Our services: Redirects to static services</w:t>
+      </w:r>
+    </w:p>
+    <w:p>
+      <w:pPr>
+        <w:rPr>
+          <w:sz w:val="22"/>
+          <w:szCs w:val="22"/>
+          <w:lang w:val="en-US"/>
+        </w:rPr>
+      </w:pPr>
+      <w:r>
+        <w:rPr>
+          <w:sz w:val="22"/>
+          <w:szCs w:val="22"/>
+          <w:lang w:val="en-US"/>
+        </w:rPr>
+        <w:t>-Sign out: Logs out and redirects to homepage</w:t>
+      </w:r>
+    </w:p>
+    <w:p>
+      <w:pPr>
+        <w:rPr>
+          <w:noProof/>
+          <w:lang w:val="en-US"/>
+        </w:rPr>
+      </w:pPr>
+      <w:r>
+        <w:rPr>
+          <w:noProof/>
+          <w:lang w:val="en-US"/>
+        </w:rPr>
+        <w:t>Client list</w:t>
+      </w:r>
+      <w:r>
+        <w:rPr>
+          <w:noProof/>
+          <w:lang w:val="en-US"/>
+        </w:rPr>
+        <w:drawing>
+          <wp:inline distT="0" distB="0" distL="0" distR="0" wp14:anchorId="21E8335B" wp14:editId="56C56EA9">
+            <wp:extent cx="5943600" cy="2807335"/>
+            <wp:effectExtent l="0" t="0" r="0" b="0"/>
+            <wp:docPr id="313153836" name="Picture 9" descr="A screenshot of a computer&#10;&#10;Description automatically generated"/>
+            <wp:cNvGraphicFramePr>
+              <a:graphicFrameLocks xmlns:a="http://schemas.openxmlformats.org/drawingml/2006/main" noChangeAspect="1"/>
+            </wp:cNvGraphicFramePr>
+            <a:graphic xmlns:a="http://schemas.openxmlformats.org/drawingml/2006/main">
+              <a:graphicData uri="http://schemas.openxmlformats.org/drawingml/2006/picture">
+                <pic:pic xmlns:pic="http://schemas.openxmlformats.org/drawingml/2006/picture">
+                  <pic:nvPicPr>
+                    <pic:cNvPr id="313153836" name="Picture 9" descr="A screenshot of a computer&#10;&#10;Description automatically generated"/>
+                    <pic:cNvPicPr/>
+                  </pic:nvPicPr>
+                  <pic:blipFill>
+                    <a:blip r:embed="rId20" cstate="print">
+                      <a:extLst>
+                        <a:ext uri="{28A0092B-C50C-407E-A947-70E740481C1C}">
+                          <a14:useLocalDpi xmlns:a14="http://schemas.microsoft.com/office/drawing/2010/main" val="0"/>
+                        </a:ext>
+                      </a:extLst>
+                    </a:blip>
+                    <a:stretch>
+                      <a:fillRect/>
+                    </a:stretch>
+                  </pic:blipFill>
+                  <pic:spPr>
+                    <a:xfrm>
+                      <a:off x="0" y="0"/>
+                      <a:ext cx="5943600" cy="2807335"/>
+                    </a:xfrm>
+                    <a:prstGeom prst="rect">
+                      <a:avLst/>
+                    </a:prstGeom>
+                  </pic:spPr>
+                </pic:pic>
+              </a:graphicData>
+            </a:graphic>
+          </wp:inline>
+        </w:drawing>
+      </w:r>
+    </w:p>
+    <w:p>
+      <w:pPr>
+        <w:rPr>
+          <w:noProof/>
+          <w:sz w:val="22"/>
+          <w:szCs w:val="22"/>
+          <w:lang w:val="en-US"/>
+        </w:rPr>
+      </w:pPr>
+      <w:r>
+        <w:rPr>
+          <w:noProof/>
+          <w:sz w:val="22"/>
+          <w:szCs w:val="22"/>
+          <w:lang w:val="en-US"/>
+        </w:rPr>
+        <w:t>This page allows admins to view a list of their clients and upcoming services</w:t>
+      </w:r>
+    </w:p>
+    <w:p>
+      <w:pPr>
+        <w:rPr>
+          <w:noProof/>
+          <w:sz w:val="22"/>
+          <w:szCs w:val="22"/>
+          <w:lang w:val="en-US"/>
+        </w:rPr>
+      </w:pPr>
+      <w:r>
+        <w:rPr>
+          <w:noProof/>
+          <w:sz w:val="22"/>
+          <w:szCs w:val="22"/>
+          <w:lang w:val="en-US"/>
+        </w:rPr>
+        <w:t>-Home: Redirects to admin homepage</w:t>
+      </w:r>
+    </w:p>
+    <w:p>
+      <w:pPr>
+        <w:rPr>
+          <w:sz w:val="22"/>
+          <w:szCs w:val="22"/>
+          <w:lang w:val="en-US"/>
+        </w:rPr>
+      </w:pPr>
+      <w:r>
+        <w:rPr>
+          <w:noProof/>
+          <w:sz w:val="22"/>
+          <w:szCs w:val="22"/>
+          <w:lang w:val="en-US"/>
+        </w:rPr>
+        <w:lastRenderedPageBreak/>
+        <w:t>-Our ser</w:t>
+      </w:r>
+      <w:r>
+        <w:rPr>
+          <w:sz w:val="22"/>
+          <w:szCs w:val="22"/>
+          <w:lang w:val="en-US"/>
+        </w:rPr>
+        <w:t>vices: Redirects to static services</w:t>
+      </w:r>
+    </w:p>
+    <w:p>
+      <w:pPr>
+        <w:rPr>
+          <w:sz w:val="22"/>
+          <w:szCs w:val="22"/>
+          <w:lang w:val="en-US"/>
+        </w:rPr>
+      </w:pPr>
+      <w:r>
+        <w:rPr>
+          <w:sz w:val="22"/>
+          <w:szCs w:val="22"/>
+          <w:lang w:val="en-US"/>
+        </w:rPr>
+        <w:t>-Sign out: Logs out and redirects to homepage</w:t>
+      </w:r>
+    </w:p>
+    <w:p>
+      <w:pPr>
+        <w:rPr>
+          <w:sz w:val="22"/>
+          <w:szCs w:val="22"/>
+          <w:lang w:val="en-US"/>
+        </w:rPr>
+      </w:pPr>
+      <w:r>
+        <w:rPr>
+          <w:sz w:val="22"/>
+          <w:szCs w:val="22"/>
+          <w:lang w:val="en-US"/>
+        </w:rPr>
+        <w:t>-View Client: Redirects to view client page</w:t>
+      </w:r>
+    </w:p>
+    <w:p>
+      <w:pPr>
+        <w:rPr>
+          <w:lang w:val="en-US"/>
+        </w:rPr>
+      </w:pPr>
+      <w:r>
+        <w:rPr>
+          <w:lang w:val="en-US"/>
+        </w:rPr>
+        <w:t>View Client</w:t>
+      </w:r>
+      <w:r>
+        <w:rPr>
+          <w:noProof/>
+          <w:lang w:val="en-US"/>
+        </w:rPr>
+        <w:drawing>
+          <wp:inline distT="0" distB="0" distL="0" distR="0" wp14:anchorId="24B9DF6F" wp14:editId="4B49392F">
+            <wp:extent cx="5943600" cy="2546985"/>
+            <wp:effectExtent l="0" t="0" r="0" b="5715"/>
+            <wp:docPr id="1878126384" name="Picture 15" descr="A screenshot of a computer&#10;&#10;Description automatically generated"/>
+            <wp:cNvGraphicFramePr>
+              <a:graphicFrameLocks xmlns:a="http://schemas.openxmlformats.org/drawingml/2006/main" noChangeAspect="1"/>
+            </wp:cNvGraphicFramePr>
+            <a:graphic xmlns:a="http://schemas.openxmlformats.org/drawingml/2006/main">
+              <a:graphicData uri="http://schemas.openxmlformats.org/drawingml/2006/picture">
+                <pic:pic xmlns:pic="http://schemas.openxmlformats.org/drawingml/2006/picture">
+                  <pic:nvPicPr>
+                    <pic:cNvPr id="1878126384" name="Picture 15" descr="A screenshot of a computer&#10;&#10;Description automatically generated"/>
+                    <pic:cNvPicPr/>
+                  </pic:nvPicPr>
+                  <pic:blipFill>
+                    <a:blip r:embed="rId21" cstate="print">
                       <a:extLst>
                         <a:ext uri="{28A0092B-C50C-407E-A947-70E740481C1C}">
                           <a14:useLocalDpi xmlns:a14="http://schemas.microsoft.com/office/drawing/2010/main" val="0"/>
@@ -2309,6 +2623,23 @@
     <w:p>
       <w:pPr>
         <w:rPr>
+          <w:sz w:val="22"/>
+          <w:szCs w:val="22"/>
+          <w:lang w:val="en-US"/>
+        </w:rPr>
+      </w:pPr>
+      <w:r>
+        <w:rPr>
+          <w:sz w:val="22"/>
+          <w:szCs w:val="22"/>
+          <w:lang w:val="en-US"/>
+        </w:rPr>
+        <w:t>This page allows admins to view an overview of a client’s account</w:t>
+      </w:r>
+    </w:p>
+    <w:p>
+      <w:pPr>
+        <w:rPr>
           <w:noProof/>
           <w:sz w:val="22"/>
           <w:szCs w:val="22"/>
@@ -2322,244 +2653,25 @@
           <w:szCs w:val="22"/>
           <w:lang w:val="en-US"/>
         </w:rPr>
-        <w:t>This page allows admins to view a list of their clients and upcoming services</w:t>
-      </w:r>
-    </w:p>
-    <w:p>
-      <w:pPr>
+        <w:t>-Home: Redirects to admin homepage</w:t>
+      </w:r>
+    </w:p>
+    <w:p>
+      <w:pPr>
+        <w:rPr>
+          <w:sz w:val="22"/>
+          <w:szCs w:val="22"/>
+          <w:lang w:val="en-US"/>
+        </w:rPr>
+      </w:pPr>
+      <w:r>
         <w:rPr>
           <w:noProof/>
           <w:sz w:val="22"/>
           <w:szCs w:val="22"/>
           <w:lang w:val="en-US"/>
         </w:rPr>
-      </w:pPr>
-      <w:r>
-        <w:rPr>
-          <w:noProof/>
-          <w:sz w:val="22"/>
-          <w:szCs w:val="22"/>
-          <w:lang w:val="en-US"/>
-        </w:rPr>
-        <w:t>-Home: Redirects to admin homepage</w:t>
-      </w:r>
-    </w:p>
-    <w:p>
-      <w:pPr>
-        <w:rPr>
-          <w:sz w:val="22"/>
-          <w:szCs w:val="22"/>
-          <w:lang w:val="en-US"/>
-        </w:rPr>
-      </w:pPr>
-      <w:r>
-        <w:rPr>
-          <w:noProof/>
-          <w:sz w:val="22"/>
-          <w:szCs w:val="22"/>
-          <w:lang w:val="en-US"/>
-        </w:rPr>
-        <w:t>-Our ser</w:t>
-      </w:r>
-      <w:r>
-        <w:rPr>
-          <w:sz w:val="22"/>
-          <w:szCs w:val="22"/>
-          <w:lang w:val="en-US"/>
-        </w:rPr>
-        <w:t>vices: Redirects to static services</w:t>
-      </w:r>
-    </w:p>
-    <w:p>
-      <w:pPr>
-        <w:rPr>
-          <w:sz w:val="22"/>
-          <w:szCs w:val="22"/>
-          <w:lang w:val="en-US"/>
-        </w:rPr>
-      </w:pPr>
-      <w:r>
-        <w:rPr>
-          <w:sz w:val="22"/>
-          <w:szCs w:val="22"/>
-          <w:lang w:val="en-US"/>
-        </w:rPr>
-        <w:t>-Sign out: Logs out and redirects to homepage</w:t>
-      </w:r>
-    </w:p>
-    <w:p>
-      <w:pPr>
-        <w:rPr>
-          <w:sz w:val="22"/>
-          <w:szCs w:val="22"/>
-          <w:lang w:val="en-US"/>
-        </w:rPr>
-      </w:pPr>
-      <w:r>
-        <w:rPr>
-          <w:sz w:val="22"/>
-          <w:szCs w:val="22"/>
-          <w:lang w:val="en-US"/>
-        </w:rPr>
-        <w:t>-View Upcoming Services: Expands and displays client’s upcoming services</w:t>
-      </w:r>
-    </w:p>
-    <w:p>
-      <w:pPr>
-        <w:rPr>
-          <w:sz w:val="22"/>
-          <w:szCs w:val="22"/>
-          <w:lang w:val="en-US"/>
-        </w:rPr>
-      </w:pPr>
-      <w:r>
-        <w:rPr>
-          <w:sz w:val="22"/>
-          <w:szCs w:val="22"/>
-          <w:lang w:val="en-US"/>
-        </w:rPr>
-        <w:t>-Hide Services: Collapses client’s upcoming services</w:t>
-      </w:r>
-    </w:p>
-    <w:p>
-      <w:pPr>
-        <w:rPr>
-          <w:sz w:val="22"/>
-          <w:szCs w:val="22"/>
-          <w:lang w:val="en-US"/>
-        </w:rPr>
-      </w:pPr>
-      <w:r>
-        <w:rPr>
-          <w:sz w:val="22"/>
-          <w:szCs w:val="22"/>
-          <w:lang w:val="en-US"/>
-        </w:rPr>
-        <w:t>-View Client: Redirects to view client page</w:t>
-      </w:r>
-    </w:p>
-    <w:p>
-      <w:pPr>
-        <w:rPr>
-          <w:lang w:val="en-US"/>
-        </w:rPr>
-      </w:pPr>
-      <w:r>
-        <w:rPr>
-          <w:lang w:val="en-US"/>
-        </w:rPr>
-        <w:t>View Client</w:t>
-      </w:r>
-      <w:r>
-        <w:rPr>
-          <w:noProof/>
-          <w:lang w:val="en-US"/>
-        </w:rPr>
-        <w:drawing>
-          <wp:inline distT="0" distB="0" distL="0" distR="0" wp14:anchorId="24B9DF6F" wp14:editId="4B49392F">
-            <wp:extent cx="5943600" cy="2546985"/>
-            <wp:effectExtent l="0" t="0" r="0" b="5715"/>
-            <wp:docPr id="1878126384" name="Picture 15" descr="A screenshot of a computer&#10;&#10;Description automatically generated"/>
-            <wp:cNvGraphicFramePr>
-              <a:graphicFrameLocks xmlns:a="http://schemas.openxmlformats.org/drawingml/2006/main" noChangeAspect="1"/>
-            </wp:cNvGraphicFramePr>
-            <a:graphic xmlns:a="http://schemas.openxmlformats.org/drawingml/2006/main">
-              <a:graphicData uri="http://schemas.openxmlformats.org/drawingml/2006/picture">
-                <pic:pic xmlns:pic="http://schemas.openxmlformats.org/drawingml/2006/picture">
-                  <pic:nvPicPr>
-                    <pic:cNvPr id="1878126384" name="Picture 15" descr="A screenshot of a computer&#10;&#10;Description automatically generated"/>
-                    <pic:cNvPicPr/>
-                  </pic:nvPicPr>
-                  <pic:blipFill>
-                    <a:blip r:embed="rId20" cstate="print">
-                      <a:extLst>
-                        <a:ext uri="{28A0092B-C50C-407E-A947-70E740481C1C}">
-                          <a14:useLocalDpi xmlns:a14="http://schemas.microsoft.com/office/drawing/2010/main" val="0"/>
-                        </a:ext>
-                      </a:extLst>
-                    </a:blip>
-                    <a:stretch>
-                      <a:fillRect/>
-                    </a:stretch>
-                  </pic:blipFill>
-                  <pic:spPr>
-                    <a:xfrm>
-                      <a:off x="0" y="0"/>
-                      <a:ext cx="5943600" cy="2546985"/>
-                    </a:xfrm>
-                    <a:prstGeom prst="rect">
-                      <a:avLst/>
-                    </a:prstGeom>
-                  </pic:spPr>
-                </pic:pic>
-              </a:graphicData>
-            </a:graphic>
-          </wp:inline>
-        </w:drawing>
-      </w:r>
-    </w:p>
-    <w:p>
-      <w:pPr>
-        <w:rPr>
-          <w:sz w:val="22"/>
-          <w:szCs w:val="22"/>
-          <w:lang w:val="en-US"/>
-        </w:rPr>
-      </w:pPr>
-      <w:r>
-        <w:rPr>
-          <w:sz w:val="22"/>
-          <w:szCs w:val="22"/>
-          <w:lang w:val="en-US"/>
-        </w:rPr>
-        <w:t>This page allows admins to view an overview of a client’s account</w:t>
-      </w:r>
-    </w:p>
-    <w:p>
-      <w:pPr>
-        <w:rPr>
-          <w:noProof/>
-          <w:sz w:val="22"/>
-          <w:szCs w:val="22"/>
-          <w:lang w:val="en-US"/>
-        </w:rPr>
-      </w:pPr>
-      <w:r>
-        <w:rPr>
-          <w:noProof/>
-          <w:sz w:val="22"/>
-          <w:szCs w:val="22"/>
-          <w:lang w:val="en-US"/>
-        </w:rPr>
-        <w:lastRenderedPageBreak/>
-        <w:t>-Home: Redirects to admin homepage</w:t>
-      </w:r>
-    </w:p>
-    <w:p>
-      <w:pPr>
-        <w:rPr>
-          <w:sz w:val="22"/>
-          <w:szCs w:val="22"/>
-          <w:lang w:val="en-US"/>
-        </w:rPr>
-      </w:pPr>
-      <w:r>
-        <w:rPr>
-          <w:noProof/>
-          <w:sz w:val="22"/>
-          <w:szCs w:val="22"/>
-          <w:lang w:val="en-US"/>
-        </w:rPr>
-        <w:t>-</w:t>
-      </w:r>
-      <w:r>
-        <w:rPr>
-          <w:noProof/>
-          <w:sz w:val="22"/>
-          <w:szCs w:val="22"/>
-          <w:lang w:val="en-US"/>
-        </w:rPr>
-        <w:t>View Clients: Redirects to Client List</w:t>
+        <w:t>-View Clients: Redirects to Client List</w:t>
       </w:r>
     </w:p>
     <w:p>
@@ -3348,6 +3460,7 @@
   <w:style w:type="character" w:default="1" w:styleId="DefaultParagraphFont">
     <w:name w:val="Default Paragraph Font"/>
     <w:uiPriority w:val="1"/>
+    <w:semiHidden/>
     <w:unhideWhenUsed/>
   </w:style>
   <w:style w:type="table" w:default="1" w:styleId="TableNormal">

</xml_diff>